<commit_message>
update file PDF bc ca nhan
</commit_message>
<xml_diff>
--- a/documents/Nhóm17-3120410297-TrầnNguyênLộc.docx
+++ b/documents/Nhóm17-3120410297-TrầnNguyênLộc.docx
@@ -2,16 +2,32 @@
 <file path=word/document.xml><?xml version="1.0" encoding="utf-8"?>
 <w:document xmlns:wpc="http://schemas.microsoft.com/office/word/2010/wordprocessingCanvas" xmlns:cx="http://schemas.microsoft.com/office/drawing/2014/chartex" xmlns:cx1="http://schemas.microsoft.com/office/drawing/2015/9/8/chartex" xmlns:cx2="http://schemas.microsoft.com/office/drawing/2015/10/21/chartex" xmlns:cx3="http://schemas.microsoft.com/office/drawing/2016/5/9/chartex" xmlns:cx4="http://schemas.microsoft.com/office/drawing/2016/5/10/chartex" xmlns:cx5="http://schemas.microsoft.com/office/drawing/2016/5/11/chartex" xmlns:cx6="http://schemas.microsoft.com/office/drawing/2016/5/12/chartex" xmlns:cx7="http://schemas.microsoft.com/office/drawing/2016/5/13/chartex" xmlns:cx8="http://schemas.microsoft.com/office/drawing/2016/5/14/chartex" xmlns:mc="http://schemas.openxmlformats.org/markup-compatibility/2006" xmlns:aink="http://schemas.microsoft.com/office/drawing/2016/ink" xmlns:am3d="http://schemas.microsoft.com/office/drawing/2017/model3d" xmlns:o="urn:schemas-microsoft-com:office:office" xmlns:oel="http://schemas.microsoft.com/office/2019/extlst" xmlns:r="http://schemas.openxmlformats.org/officeDocument/2006/relationships" xmlns:m="http://schemas.openxmlformats.org/officeDocument/2006/math" xmlns:v="urn:schemas-microsoft-com:vml" xmlns:wp14="http://schemas.microsoft.com/office/word/2010/wordprocessingDrawing" xmlns:wp="http://schemas.openxmlformats.org/drawingml/2006/wordprocessingDrawing" xmlns:w10="urn:schemas-microsoft-com:office:word" xmlns:w="http://schemas.openxmlformats.org/wordprocessingml/2006/main" xmlns:w14="http://schemas.microsoft.com/office/word/2010/wordml" xmlns:w15="http://schemas.microsoft.com/office/word/2012/wordml" xmlns:w16cex="http://schemas.microsoft.com/office/word/2018/wordml/cex" xmlns:w16cid="http://schemas.microsoft.com/office/word/2016/wordml/cid" xmlns:w16="http://schemas.microsoft.com/office/word/2018/wordml" xmlns:w16sdtdh="http://schemas.microsoft.com/office/word/2020/wordml/sdtdatahash" xmlns:w16se="http://schemas.microsoft.com/office/word/2015/wordml/symex" xmlns:wpg="http://schemas.microsoft.com/office/word/2010/wordprocessingGroup" xmlns:wpi="http://schemas.microsoft.com/office/word/2010/wordprocessingInk" xmlns:wne="http://schemas.microsoft.com/office/word/2006/wordml" xmlns:wps="http://schemas.microsoft.com/office/word/2010/wordprocessingShape" mc:Ignorable="w14 w15 w16se w16cid w16 w16cex w16sdtdh wp14">
   <w:body>
+    <w:p>
+      <w:pPr>
+        <w:widowControl w:val="0"/>
+        <w:pBdr>
+          <w:top w:val="nil"/>
+          <w:left w:val="nil"/>
+          <w:bottom w:val="nil"/>
+          <w:right w:val="nil"/>
+          <w:between w:val="nil"/>
+        </w:pBdr>
+        <w:spacing w:before="0" w:after="0" w:line="276" w:lineRule="auto"/>
+        <w:rPr>
+          <w:rFonts w:ascii="Arial" w:eastAsia="Arial" w:hAnsi="Arial" w:cs="Arial"/>
+          <w:color w:val="000000"/>
+          <w:sz w:val="22"/>
+          <w:szCs w:val="22"/>
+        </w:rPr>
+      </w:pPr>
+    </w:p>
     <w:tbl>
       <w:tblPr>
-        <w:tblW w:w="0" w:type="auto"/>
-        <w:tblCellMar>
-          <w:top w:w="15" w:type="dxa"/>
-          <w:left w:w="15" w:type="dxa"/>
-          <w:bottom w:w="15" w:type="dxa"/>
-          <w:right w:w="15" w:type="dxa"/>
-        </w:tblCellMar>
-        <w:tblLook w:val="04A0" w:firstRow="1" w:lastRow="0" w:firstColumn="1" w:lastColumn="0" w:noHBand="0" w:noVBand="1"/>
+        <w:tblStyle w:val="a"/>
+        <w:tblW w:w="9576" w:type="dxa"/>
+        <w:tblInd w:w="-108" w:type="dxa"/>
+        <w:tblLayout w:type="fixed"/>
+        <w:tblLook w:val="0400" w:firstRow="0" w:lastRow="0" w:firstColumn="0" w:lastColumn="0" w:noHBand="0" w:noVBand="1"/>
       </w:tblPr>
       <w:tblGrid>
         <w:gridCol w:w="4126"/>
@@ -20,14 +36,13 @@
       <w:tr>
         <w:tc>
           <w:tcPr>
-            <w:tcW w:w="0" w:type="auto"/>
-            <w:tcMar>
-              <w:top w:w="0" w:type="dxa"/>
-              <w:left w:w="108" w:type="dxa"/>
-              <w:bottom w:w="0" w:type="dxa"/>
-              <w:right w:w="108" w:type="dxa"/>
-            </w:tcMar>
-            <w:hideMark/>
+            <w:tcW w:w="4126" w:type="dxa"/>
+            <w:tcMar>
+              <w:top w:w="0" w:type="dxa"/>
+              <w:left w:w="108" w:type="dxa"/>
+              <w:bottom w:w="0" w:type="dxa"/>
+              <w:right w:w="108" w:type="dxa"/>
+            </w:tcMar>
           </w:tcPr>
           <w:p>
             <w:pPr>
@@ -40,9 +55,7 @@
             <w:r>
               <w:rPr>
                 <w:b/>
-                <w:bCs/>
-                <w:color w:val="000000"/>
-                <w:szCs w:val="26"/>
+                <w:color w:val="000000"/>
               </w:rPr>
               <w:t>TRƯỜNG ĐẠI HỌC SÀI GÒN</w:t>
             </w:r>
@@ -58,9 +71,7 @@
             <w:r>
               <w:rPr>
                 <w:b/>
-                <w:bCs/>
-                <w:color w:val="000000"/>
-                <w:szCs w:val="26"/>
+                <w:color w:val="000000"/>
               </w:rPr>
               <w:t>KHOA CÔNG NGHỆ THÔNG TIN</w:t>
             </w:r>
@@ -68,14 +79,13 @@
         </w:tc>
         <w:tc>
           <w:tcPr>
-            <w:tcW w:w="0" w:type="auto"/>
-            <w:tcMar>
-              <w:top w:w="0" w:type="dxa"/>
-              <w:left w:w="108" w:type="dxa"/>
-              <w:bottom w:w="0" w:type="dxa"/>
-              <w:right w:w="108" w:type="dxa"/>
-            </w:tcMar>
-            <w:hideMark/>
+            <w:tcW w:w="5450" w:type="dxa"/>
+            <w:tcMar>
+              <w:top w:w="0" w:type="dxa"/>
+              <w:left w:w="108" w:type="dxa"/>
+              <w:bottom w:w="0" w:type="dxa"/>
+              <w:right w:w="108" w:type="dxa"/>
+            </w:tcMar>
           </w:tcPr>
           <w:p>
             <w:pPr>
@@ -88,9 +98,7 @@
             <w:r>
               <w:rPr>
                 <w:b/>
-                <w:bCs/>
-                <w:color w:val="000000"/>
-                <w:szCs w:val="26"/>
+                <w:color w:val="000000"/>
               </w:rPr>
               <w:t>CỘNG HÒA XÃ HỘI CHỦ NGHĨA VIỆT NAM</w:t>
             </w:r>
@@ -106,9 +114,7 @@
             <w:r>
               <w:rPr>
                 <w:b/>
-                <w:bCs/>
-                <w:color w:val="000000"/>
-                <w:szCs w:val="26"/>
+                <w:color w:val="000000"/>
               </w:rPr>
               <w:t>Độc lập – Tự do – Hạnh phúc</w:t>
             </w:r>
@@ -127,56 +133,35 @@
       <w:r>
         <w:rPr>
           <w:i/>
-          <w:iCs/>
           <w:color w:val="000000"/>
-          <w:szCs w:val="26"/>
         </w:rPr>
-        <w:t>Thành phố Hồ Chí Minh, ngày </w:t>
+        <w:t xml:space="preserve">Thành phố Hồ Chí Minh, </w:t>
       </w:r>
       <w:r>
         <w:rPr>
           <w:i/>
-          <w:iCs/>
-          <w:color w:val="000000"/>
-          <w:szCs w:val="26"/>
         </w:rPr>
-        <w:t xml:space="preserve">20 </w:t>
+        <w:t>24</w:t>
       </w:r>
       <w:r>
         <w:rPr>
           <w:i/>
-          <w:iCs/>
           <w:color w:val="000000"/>
-          <w:szCs w:val="26"/>
         </w:rPr>
         <w:t xml:space="preserve"> tháng </w:t>
       </w:r>
       <w:r>
         <w:rPr>
           <w:i/>
-          <w:iCs/>
-          <w:color w:val="000000"/>
-          <w:szCs w:val="26"/>
         </w:rPr>
-        <w:t>11</w:t>
+        <w:t>4</w:t>
       </w:r>
       <w:r>
         <w:rPr>
           <w:i/>
-          <w:iCs/>
           <w:color w:val="000000"/>
-          <w:szCs w:val="26"/>
         </w:rPr>
-        <w:t xml:space="preserve"> năm </w:t>
-      </w:r>
-      <w:r>
-        <w:rPr>
-          <w:i/>
-          <w:iCs/>
-          <w:color w:val="000000"/>
-          <w:szCs w:val="26"/>
-        </w:rPr>
-        <w:t>2024</w:t>
+        <w:t xml:space="preserve"> năm 2024</w:t>
       </w:r>
     </w:p>
     <w:p>
@@ -184,7 +169,6 @@
         <w:jc w:val="center"/>
         <w:rPr>
           <w:b/>
-          <w:bCs/>
         </w:rPr>
       </w:pPr>
     </w:p>
@@ -193,7 +177,6 @@
         <w:jc w:val="center"/>
         <w:rPr>
           <w:b/>
-          <w:bCs/>
         </w:rPr>
       </w:pPr>
     </w:p>
@@ -202,7 +185,6 @@
         <w:jc w:val="center"/>
         <w:rPr>
           <w:b/>
-          <w:bCs/>
           <w:sz w:val="32"/>
           <w:szCs w:val="32"/>
         </w:rPr>
@@ -210,7 +192,6 @@
       <w:r>
         <w:rPr>
           <w:b/>
-          <w:bCs/>
           <w:sz w:val="32"/>
           <w:szCs w:val="32"/>
         </w:rPr>
@@ -222,7 +203,6 @@
         <w:jc w:val="center"/>
         <w:rPr>
           <w:b/>
-          <w:bCs/>
           <w:sz w:val="32"/>
           <w:szCs w:val="32"/>
         </w:rPr>
@@ -233,255 +213,124 @@
         <w:jc w:val="center"/>
         <w:rPr>
           <w:b/>
-          <w:bCs/>
           <w:sz w:val="32"/>
           <w:szCs w:val="32"/>
         </w:rPr>
       </w:pPr>
     </w:p>
     <w:p>
-      <w:pPr>
-        <w:rPr>
-          <w:szCs w:val="26"/>
-        </w:rPr>
-      </w:pPr>
       <w:r>
         <w:rPr>
           <w:b/>
-          <w:bCs/>
-          <w:szCs w:val="26"/>
         </w:rPr>
         <w:t xml:space="preserve">Tên: </w:t>
       </w:r>
       <w:r>
-        <w:rPr>
-          <w:szCs w:val="26"/>
-        </w:rPr>
         <w:t>Trần Nguyên Lộc</w:t>
       </w:r>
       <w:r>
-        <w:rPr>
-          <w:szCs w:val="26"/>
-        </w:rPr>
         <w:tab/>
       </w:r>
       <w:r>
-        <w:rPr>
-          <w:szCs w:val="26"/>
-        </w:rPr>
         <w:tab/>
       </w:r>
       <w:r>
-        <w:rPr>
-          <w:szCs w:val="26"/>
-        </w:rPr>
         <w:tab/>
       </w:r>
       <w:r>
-        <w:rPr>
-          <w:szCs w:val="26"/>
-        </w:rPr>
         <w:tab/>
       </w:r>
       <w:r>
-        <w:rPr>
-          <w:szCs w:val="26"/>
-        </w:rPr>
         <w:tab/>
       </w:r>
       <w:r>
-        <w:rPr>
-          <w:szCs w:val="26"/>
-        </w:rPr>
         <w:tab/>
       </w:r>
       <w:r>
         <w:rPr>
           <w:b/>
-          <w:bCs/>
-          <w:szCs w:val="26"/>
         </w:rPr>
         <w:t xml:space="preserve">MSSV: </w:t>
       </w:r>
       <w:r>
-        <w:rPr>
-          <w:szCs w:val="26"/>
-        </w:rPr>
-        <w:t>3120410</w:t>
-      </w:r>
-      <w:r>
-        <w:rPr>
-          <w:szCs w:val="26"/>
-        </w:rPr>
-        <w:t>297</w:t>
+        <w:t>3120410297</w:t>
       </w:r>
     </w:p>
     <w:p>
-      <w:pPr>
-        <w:rPr>
-          <w:szCs w:val="26"/>
-        </w:rPr>
-      </w:pPr>
       <w:r>
         <w:rPr>
           <w:b/>
-          <w:bCs/>
-          <w:szCs w:val="26"/>
         </w:rPr>
         <w:t xml:space="preserve">Tên đồ án: </w:t>
       </w:r>
       <w:r>
-        <w:rPr>
-          <w:szCs w:val="26"/>
-        </w:rPr>
-        <w:t xml:space="preserve">Tìm hiểu </w:t>
-      </w:r>
-      <w:r>
-        <w:rPr>
-          <w:szCs w:val="26"/>
-        </w:rPr>
-        <w:t>Flutter</w:t>
-      </w:r>
-      <w:r>
-        <w:rPr>
-          <w:szCs w:val="26"/>
-        </w:rPr>
+        <w:t>Tìm hiểu Flutter</w:t>
+      </w:r>
+      <w:r>
         <w:tab/>
       </w:r>
       <w:r>
-        <w:rPr>
-          <w:szCs w:val="26"/>
-        </w:rPr>
         <w:tab/>
-      </w:r>
-      <w:r>
-        <w:rPr>
-          <w:szCs w:val="26"/>
-        </w:rPr>
         <w:t xml:space="preserve"> </w:t>
       </w:r>
       <w:r>
-        <w:rPr>
-          <w:szCs w:val="26"/>
-        </w:rPr>
         <w:tab/>
       </w:r>
       <w:r>
-        <w:rPr>
-          <w:szCs w:val="26"/>
-        </w:rPr>
         <w:tab/>
       </w:r>
       <w:r>
-        <w:rPr>
-          <w:szCs w:val="26"/>
-        </w:rPr>
         <w:tab/>
       </w:r>
       <w:r>
         <w:rPr>
           <w:b/>
-          <w:bCs/>
-          <w:szCs w:val="26"/>
         </w:rPr>
         <w:t>Nhóm:</w:t>
       </w:r>
       <w:r>
-        <w:rPr>
-          <w:szCs w:val="26"/>
-        </w:rPr>
-        <w:t xml:space="preserve"> </w:t>
-      </w:r>
-      <w:r>
-        <w:rPr>
-          <w:szCs w:val="26"/>
-        </w:rPr>
-        <w:t>17</w:t>
+        <w:t xml:space="preserve"> 17</w:t>
       </w:r>
     </w:p>
     <w:p>
-      <w:pPr>
-        <w:rPr>
-          <w:szCs w:val="26"/>
-        </w:rPr>
-      </w:pPr>
       <w:r>
         <w:rPr>
           <w:b/>
-          <w:bCs/>
-          <w:szCs w:val="26"/>
         </w:rPr>
         <w:t xml:space="preserve">Môn: </w:t>
       </w:r>
       <w:r>
-        <w:rPr>
-          <w:szCs w:val="26"/>
-        </w:rPr>
-        <w:t>Các công nghệ lập trình hiện đạ</w:t>
-      </w:r>
-      <w:r>
-        <w:rPr>
-          <w:szCs w:val="26"/>
-        </w:rPr>
-        <w:t xml:space="preserve">i </w:t>
-      </w:r>
-      <w:r>
-        <w:rPr>
-          <w:szCs w:val="26"/>
-        </w:rPr>
+        <w:t xml:space="preserve">Các công nghệ lập trình hiện đại </w:t>
+      </w:r>
+      <w:r>
         <w:tab/>
       </w:r>
       <w:r>
-        <w:rPr>
-          <w:szCs w:val="26"/>
-        </w:rPr>
         <w:tab/>
       </w:r>
       <w:r>
-        <w:rPr>
-          <w:szCs w:val="26"/>
-        </w:rPr>
         <w:tab/>
       </w:r>
       <w:r>
-        <w:rPr>
-          <w:szCs w:val="26"/>
-        </w:rPr>
         <w:tab/>
       </w:r>
       <w:r>
         <w:rPr>
           <w:b/>
-          <w:bCs/>
-          <w:szCs w:val="26"/>
         </w:rPr>
         <w:t xml:space="preserve">Mã: </w:t>
       </w:r>
       <w:r>
-        <w:rPr>
-          <w:szCs w:val="26"/>
-        </w:rPr>
         <w:t>841072</w:t>
       </w:r>
-    </w:p>
-    <w:p>
-      <w:pPr>
-        <w:rPr>
-          <w:szCs w:val="26"/>
-        </w:rPr>
-      </w:pPr>
     </w:p>
     <w:tbl>
       <w:tblPr>
-        <w:tblpPr w:leftFromText="180" w:rightFromText="180" w:vertAnchor="text" w:horzAnchor="margin" w:tblpXSpec="center" w:tblpY="261"/>
+        <w:tblStyle w:val="a0"/>
+        <w:tblpPr w:leftFromText="180" w:rightFromText="180" w:vertAnchor="text" w:tblpY="261"/>
         <w:tblW w:w="9738" w:type="dxa"/>
-        <w:tblCellMar>
-          <w:top w:w="15" w:type="dxa"/>
-          <w:left w:w="15" w:type="dxa"/>
-          <w:bottom w:w="15" w:type="dxa"/>
-          <w:right w:w="15" w:type="dxa"/>
-        </w:tblCellMar>
-        <w:tblLook w:val="04A0" w:firstRow="1" w:lastRow="0" w:firstColumn="1" w:lastColumn="0" w:noHBand="0" w:noVBand="1"/>
+        <w:tblLayout w:type="fixed"/>
+        <w:tblLook w:val="0400" w:firstRow="0" w:lastRow="0" w:firstColumn="0" w:lastColumn="0" w:noHBand="0" w:noVBand="1"/>
       </w:tblPr>
       <w:tblGrid>
         <w:gridCol w:w="736"/>
@@ -490,36 +339,31 @@
       <w:tr>
         <w:tc>
           <w:tcPr>
-            <w:tcW w:w="0" w:type="auto"/>
-            <w:tcBorders>
-              <w:top w:val="single" w:sz="4" w:space="0" w:color="000000"/>
-              <w:left w:val="single" w:sz="4" w:space="0" w:color="000000"/>
-              <w:bottom w:val="single" w:sz="4" w:space="0" w:color="000000"/>
-              <w:right w:val="single" w:sz="4" w:space="0" w:color="000000"/>
-            </w:tcBorders>
-            <w:tcMar>
-              <w:top w:w="0" w:type="dxa"/>
-              <w:left w:w="108" w:type="dxa"/>
-              <w:bottom w:w="0" w:type="dxa"/>
-              <w:right w:w="108" w:type="dxa"/>
-            </w:tcMar>
-            <w:hideMark/>
-          </w:tcPr>
-          <w:p>
-            <w:pPr>
-              <w:spacing w:after="0"/>
+            <w:tcW w:w="736" w:type="dxa"/>
+            <w:tcBorders>
+              <w:top w:val="single" w:sz="4" w:space="0" w:color="000000"/>
+              <w:left w:val="single" w:sz="4" w:space="0" w:color="000000"/>
+              <w:bottom w:val="single" w:sz="4" w:space="0" w:color="000000"/>
+              <w:right w:val="single" w:sz="4" w:space="0" w:color="000000"/>
+            </w:tcBorders>
+            <w:tcMar>
+              <w:top w:w="0" w:type="dxa"/>
+              <w:left w:w="108" w:type="dxa"/>
+              <w:bottom w:w="0" w:type="dxa"/>
+              <w:right w:w="108" w:type="dxa"/>
+            </w:tcMar>
+          </w:tcPr>
+          <w:p>
+            <w:pPr>
+              <w:spacing w:after="0" w:line="276" w:lineRule="auto"/>
               <w:rPr>
                 <w:b/>
-                <w:bCs/>
-                <w:sz w:val="24"/>
               </w:rPr>
             </w:pPr>
             <w:r>
               <w:rPr>
                 <w:b/>
-                <w:bCs/>
-                <w:color w:val="000000"/>
-                <w:szCs w:val="26"/>
+                <w:color w:val="000000"/>
               </w:rPr>
               <w:t>STT</w:t>
             </w:r>
@@ -540,24 +384,19 @@
               <w:bottom w:w="0" w:type="dxa"/>
               <w:right w:w="108" w:type="dxa"/>
             </w:tcMar>
-            <w:hideMark/>
-          </w:tcPr>
-          <w:p>
-            <w:pPr>
-              <w:spacing w:after="0"/>
+          </w:tcPr>
+          <w:p>
+            <w:pPr>
+              <w:spacing w:after="0" w:line="276" w:lineRule="auto"/>
               <w:jc w:val="center"/>
               <w:rPr>
                 <w:b/>
-                <w:bCs/>
-                <w:sz w:val="24"/>
               </w:rPr>
             </w:pPr>
             <w:r>
               <w:rPr>
                 <w:b/>
-                <w:bCs/>
-                <w:color w:val="000000"/>
-                <w:szCs w:val="26"/>
+                <w:color w:val="000000"/>
               </w:rPr>
               <w:t>Công việc đã làm</w:t>
             </w:r>
@@ -567,43 +406,30 @@
       <w:tr>
         <w:tc>
           <w:tcPr>
-            <w:tcW w:w="0" w:type="auto"/>
-            <w:tcBorders>
-              <w:top w:val="single" w:sz="4" w:space="0" w:color="000000"/>
-              <w:left w:val="single" w:sz="4" w:space="0" w:color="000000"/>
-              <w:bottom w:val="single" w:sz="4" w:space="0" w:color="000000"/>
-              <w:right w:val="single" w:sz="4" w:space="0" w:color="000000"/>
-            </w:tcBorders>
-            <w:tcMar>
-              <w:top w:w="0" w:type="dxa"/>
-              <w:left w:w="108" w:type="dxa"/>
-              <w:bottom w:w="0" w:type="dxa"/>
-              <w:right w:w="108" w:type="dxa"/>
-            </w:tcMar>
-            <w:hideMark/>
-          </w:tcPr>
-          <w:p>
-            <w:pPr>
-              <w:spacing w:after="0"/>
-              <w:rPr>
-                <w:color w:val="000000"/>
-                <w:szCs w:val="26"/>
-              </w:rPr>
-            </w:pPr>
-            <w:r>
-              <w:rPr>
-                <w:color w:val="000000"/>
-                <w:szCs w:val="26"/>
-              </w:rPr>
+            <w:tcW w:w="736" w:type="dxa"/>
+            <w:tcBorders>
+              <w:top w:val="single" w:sz="4" w:space="0" w:color="000000"/>
+              <w:left w:val="single" w:sz="4" w:space="0" w:color="000000"/>
+              <w:bottom w:val="single" w:sz="4" w:space="0" w:color="000000"/>
+              <w:right w:val="single" w:sz="4" w:space="0" w:color="000000"/>
+            </w:tcBorders>
+            <w:tcMar>
+              <w:top w:w="0" w:type="dxa"/>
+              <w:left w:w="108" w:type="dxa"/>
+              <w:bottom w:w="0" w:type="dxa"/>
+              <w:right w:w="108" w:type="dxa"/>
+            </w:tcMar>
+          </w:tcPr>
+          <w:p>
+            <w:pPr>
+              <w:spacing w:after="0" w:line="276" w:lineRule="auto"/>
+              <w:rPr>
+                <w:color w:val="000000"/>
+              </w:rPr>
+            </w:pPr>
+            <w:r>
               <w:t>1</w:t>
             </w:r>
-            <w:r>
-              <w:rPr>
-                <w:color w:val="000000"/>
-                <w:szCs w:val="26"/>
-              </w:rPr>
-              <w:t>.1</w:t>
-            </w:r>
           </w:p>
         </w:tc>
         <w:tc>
@@ -621,19 +447,12 @@
               <w:bottom w:w="0" w:type="dxa"/>
               <w:right w:w="108" w:type="dxa"/>
             </w:tcMar>
-            <w:hideMark/>
-          </w:tcPr>
-          <w:p>
-            <w:pPr>
-              <w:spacing w:after="0"/>
-              <w:rPr>
-                <w:sz w:val="24"/>
-              </w:rPr>
-            </w:pPr>
-            <w:r>
-              <w:rPr>
-                <w:sz w:val="24"/>
-              </w:rPr>
+          </w:tcPr>
+          <w:p>
+            <w:pPr>
+              <w:spacing w:after="0" w:line="276" w:lineRule="auto"/>
+            </w:pPr>
+            <w:r>
               <w:t>Flutter là gì ?</w:t>
             </w:r>
           </w:p>
@@ -642,34 +461,29 @@
       <w:tr>
         <w:tc>
           <w:tcPr>
-            <w:tcW w:w="0" w:type="auto"/>
-            <w:tcBorders>
-              <w:top w:val="single" w:sz="4" w:space="0" w:color="000000"/>
-              <w:left w:val="single" w:sz="4" w:space="0" w:color="000000"/>
-              <w:bottom w:val="single" w:sz="4" w:space="0" w:color="000000"/>
-              <w:right w:val="single" w:sz="4" w:space="0" w:color="000000"/>
-            </w:tcBorders>
-            <w:tcMar>
-              <w:top w:w="0" w:type="dxa"/>
-              <w:left w:w="108" w:type="dxa"/>
-              <w:bottom w:w="0" w:type="dxa"/>
-              <w:right w:w="108" w:type="dxa"/>
-            </w:tcMar>
-          </w:tcPr>
-          <w:p>
-            <w:pPr>
-              <w:spacing w:after="0"/>
-              <w:rPr>
-                <w:color w:val="000000"/>
-                <w:szCs w:val="26"/>
-              </w:rPr>
-            </w:pPr>
-            <w:r>
-              <w:rPr>
-                <w:color w:val="000000"/>
-                <w:szCs w:val="26"/>
-              </w:rPr>
-              <w:t>1.2</w:t>
+            <w:tcW w:w="736" w:type="dxa"/>
+            <w:tcBorders>
+              <w:top w:val="single" w:sz="4" w:space="0" w:color="000000"/>
+              <w:left w:val="single" w:sz="4" w:space="0" w:color="000000"/>
+              <w:bottom w:val="single" w:sz="4" w:space="0" w:color="000000"/>
+              <w:right w:val="single" w:sz="4" w:space="0" w:color="000000"/>
+            </w:tcBorders>
+            <w:tcMar>
+              <w:top w:w="0" w:type="dxa"/>
+              <w:left w:w="108" w:type="dxa"/>
+              <w:bottom w:w="0" w:type="dxa"/>
+              <w:right w:w="108" w:type="dxa"/>
+            </w:tcMar>
+          </w:tcPr>
+          <w:p>
+            <w:pPr>
+              <w:spacing w:after="0" w:line="276" w:lineRule="auto"/>
+              <w:rPr>
+                <w:color w:val="000000"/>
+              </w:rPr>
+            </w:pPr>
+            <w:r>
+              <w:t>2</w:t>
             </w:r>
           </w:p>
         </w:tc>
@@ -691,16 +505,14 @@
           </w:tcPr>
           <w:p>
             <w:pPr>
-              <w:spacing w:after="0"/>
-              <w:rPr>
-                <w:color w:val="000000"/>
-                <w:szCs w:val="26"/>
-              </w:rPr>
-            </w:pPr>
-            <w:r>
-              <w:rPr>
-                <w:color w:val="000000"/>
-                <w:szCs w:val="26"/>
+              <w:spacing w:after="0" w:line="276" w:lineRule="auto"/>
+              <w:rPr>
+                <w:color w:val="000000"/>
+              </w:rPr>
+            </w:pPr>
+            <w:r>
+              <w:rPr>
+                <w:color w:val="000000"/>
               </w:rPr>
               <w:t>Lịch sử phát triển Flutter</w:t>
             </w:r>
@@ -710,34 +522,29 @@
       <w:tr>
         <w:tc>
           <w:tcPr>
-            <w:tcW w:w="0" w:type="auto"/>
-            <w:tcBorders>
-              <w:top w:val="single" w:sz="4" w:space="0" w:color="000000"/>
-              <w:left w:val="single" w:sz="4" w:space="0" w:color="000000"/>
-              <w:bottom w:val="single" w:sz="4" w:space="0" w:color="000000"/>
-              <w:right w:val="single" w:sz="4" w:space="0" w:color="000000"/>
-            </w:tcBorders>
-            <w:tcMar>
-              <w:top w:w="0" w:type="dxa"/>
-              <w:left w:w="108" w:type="dxa"/>
-              <w:bottom w:w="0" w:type="dxa"/>
-              <w:right w:w="108" w:type="dxa"/>
-            </w:tcMar>
-          </w:tcPr>
-          <w:p>
-            <w:pPr>
-              <w:spacing w:after="0"/>
-              <w:rPr>
-                <w:color w:val="000000"/>
-                <w:szCs w:val="26"/>
-              </w:rPr>
-            </w:pPr>
-            <w:r>
-              <w:rPr>
-                <w:color w:val="000000"/>
-                <w:szCs w:val="26"/>
-              </w:rPr>
-              <w:t>1.3</w:t>
+            <w:tcW w:w="736" w:type="dxa"/>
+            <w:tcBorders>
+              <w:top w:val="single" w:sz="4" w:space="0" w:color="000000"/>
+              <w:left w:val="single" w:sz="4" w:space="0" w:color="000000"/>
+              <w:bottom w:val="single" w:sz="4" w:space="0" w:color="000000"/>
+              <w:right w:val="single" w:sz="4" w:space="0" w:color="000000"/>
+            </w:tcBorders>
+            <w:tcMar>
+              <w:top w:w="0" w:type="dxa"/>
+              <w:left w:w="108" w:type="dxa"/>
+              <w:bottom w:w="0" w:type="dxa"/>
+              <w:right w:w="108" w:type="dxa"/>
+            </w:tcMar>
+          </w:tcPr>
+          <w:p>
+            <w:pPr>
+              <w:spacing w:after="0" w:line="276" w:lineRule="auto"/>
+              <w:rPr>
+                <w:color w:val="000000"/>
+              </w:rPr>
+            </w:pPr>
+            <w:r>
+              <w:t>3</w:t>
             </w:r>
           </w:p>
         </w:tc>
@@ -759,16 +566,14 @@
           </w:tcPr>
           <w:p>
             <w:pPr>
-              <w:spacing w:after="0"/>
-              <w:rPr>
-                <w:color w:val="000000"/>
-                <w:szCs w:val="26"/>
-              </w:rPr>
-            </w:pPr>
-            <w:r>
-              <w:rPr>
-                <w:color w:val="000000"/>
-                <w:szCs w:val="26"/>
+              <w:spacing w:after="0" w:line="276" w:lineRule="auto"/>
+              <w:rPr>
+                <w:color w:val="000000"/>
+              </w:rPr>
+            </w:pPr>
+            <w:r>
+              <w:rPr>
+                <w:color w:val="000000"/>
               </w:rPr>
               <w:t>Các tính năng chính của Flutter</w:t>
             </w:r>
@@ -778,34 +583,29 @@
       <w:tr>
         <w:tc>
           <w:tcPr>
-            <w:tcW w:w="0" w:type="auto"/>
-            <w:tcBorders>
-              <w:top w:val="single" w:sz="4" w:space="0" w:color="000000"/>
-              <w:left w:val="single" w:sz="4" w:space="0" w:color="000000"/>
-              <w:bottom w:val="single" w:sz="4" w:space="0" w:color="000000"/>
-              <w:right w:val="single" w:sz="4" w:space="0" w:color="000000"/>
-            </w:tcBorders>
-            <w:tcMar>
-              <w:top w:w="0" w:type="dxa"/>
-              <w:left w:w="108" w:type="dxa"/>
-              <w:bottom w:w="0" w:type="dxa"/>
-              <w:right w:w="108" w:type="dxa"/>
-            </w:tcMar>
-          </w:tcPr>
-          <w:p>
-            <w:pPr>
-              <w:spacing w:after="0"/>
-              <w:rPr>
-                <w:color w:val="000000"/>
-                <w:szCs w:val="26"/>
-              </w:rPr>
-            </w:pPr>
-            <w:r>
-              <w:rPr>
-                <w:color w:val="000000"/>
-                <w:szCs w:val="26"/>
-              </w:rPr>
-              <w:t>1.4</w:t>
+            <w:tcW w:w="736" w:type="dxa"/>
+            <w:tcBorders>
+              <w:top w:val="single" w:sz="4" w:space="0" w:color="000000"/>
+              <w:left w:val="single" w:sz="4" w:space="0" w:color="000000"/>
+              <w:bottom w:val="single" w:sz="4" w:space="0" w:color="000000"/>
+              <w:right w:val="single" w:sz="4" w:space="0" w:color="000000"/>
+            </w:tcBorders>
+            <w:tcMar>
+              <w:top w:w="0" w:type="dxa"/>
+              <w:left w:w="108" w:type="dxa"/>
+              <w:bottom w:w="0" w:type="dxa"/>
+              <w:right w:w="108" w:type="dxa"/>
+            </w:tcMar>
+          </w:tcPr>
+          <w:p>
+            <w:pPr>
+              <w:spacing w:after="0" w:line="276" w:lineRule="auto"/>
+              <w:rPr>
+                <w:color w:val="000000"/>
+              </w:rPr>
+            </w:pPr>
+            <w:r>
+              <w:t>4</w:t>
             </w:r>
           </w:p>
         </w:tc>
@@ -827,16 +627,14 @@
           </w:tcPr>
           <w:p>
             <w:pPr>
-              <w:spacing w:after="0"/>
-              <w:rPr>
-                <w:color w:val="000000"/>
-                <w:szCs w:val="26"/>
-              </w:rPr>
-            </w:pPr>
-            <w:r>
-              <w:rPr>
-                <w:color w:val="000000"/>
-                <w:szCs w:val="26"/>
+              <w:spacing w:after="0" w:line="276" w:lineRule="auto"/>
+              <w:rPr>
+                <w:color w:val="000000"/>
+              </w:rPr>
+            </w:pPr>
+            <w:r>
+              <w:rPr>
+                <w:color w:val="000000"/>
               </w:rPr>
               <w:t>Kiến trúc của Flutter</w:t>
             </w:r>
@@ -846,34 +644,29 @@
       <w:tr>
         <w:tc>
           <w:tcPr>
-            <w:tcW w:w="0" w:type="auto"/>
-            <w:tcBorders>
-              <w:top w:val="single" w:sz="4" w:space="0" w:color="000000"/>
-              <w:left w:val="single" w:sz="4" w:space="0" w:color="000000"/>
-              <w:bottom w:val="single" w:sz="4" w:space="0" w:color="000000"/>
-              <w:right w:val="single" w:sz="4" w:space="0" w:color="000000"/>
-            </w:tcBorders>
-            <w:tcMar>
-              <w:top w:w="0" w:type="dxa"/>
-              <w:left w:w="108" w:type="dxa"/>
-              <w:bottom w:w="0" w:type="dxa"/>
-              <w:right w:w="108" w:type="dxa"/>
-            </w:tcMar>
-          </w:tcPr>
-          <w:p>
-            <w:pPr>
-              <w:spacing w:after="0"/>
-              <w:rPr>
-                <w:color w:val="000000"/>
-                <w:szCs w:val="26"/>
-              </w:rPr>
-            </w:pPr>
-            <w:r>
-              <w:rPr>
-                <w:color w:val="000000"/>
-                <w:szCs w:val="26"/>
-              </w:rPr>
-              <w:t>1.5</w:t>
+            <w:tcW w:w="736" w:type="dxa"/>
+            <w:tcBorders>
+              <w:top w:val="single" w:sz="4" w:space="0" w:color="000000"/>
+              <w:left w:val="single" w:sz="4" w:space="0" w:color="000000"/>
+              <w:bottom w:val="single" w:sz="4" w:space="0" w:color="000000"/>
+              <w:right w:val="single" w:sz="4" w:space="0" w:color="000000"/>
+            </w:tcBorders>
+            <w:tcMar>
+              <w:top w:w="0" w:type="dxa"/>
+              <w:left w:w="108" w:type="dxa"/>
+              <w:bottom w:w="0" w:type="dxa"/>
+              <w:right w:w="108" w:type="dxa"/>
+            </w:tcMar>
+          </w:tcPr>
+          <w:p>
+            <w:pPr>
+              <w:spacing w:after="0" w:line="276" w:lineRule="auto"/>
+              <w:rPr>
+                <w:color w:val="000000"/>
+              </w:rPr>
+            </w:pPr>
+            <w:r>
+              <w:t>5</w:t>
             </w:r>
           </w:p>
         </w:tc>
@@ -895,16 +688,14 @@
           </w:tcPr>
           <w:p>
             <w:pPr>
-              <w:spacing w:after="0"/>
-              <w:rPr>
-                <w:color w:val="000000"/>
-                <w:szCs w:val="26"/>
-              </w:rPr>
-            </w:pPr>
-            <w:r>
-              <w:rPr>
-                <w:color w:val="000000"/>
-                <w:szCs w:val="26"/>
+              <w:spacing w:after="0" w:line="276" w:lineRule="auto"/>
+              <w:rPr>
+                <w:color w:val="000000"/>
+              </w:rPr>
+            </w:pPr>
+            <w:r>
+              <w:rPr>
+                <w:color w:val="000000"/>
               </w:rPr>
               <w:t>Ưu điểm và nhược điểm của Flutter</w:t>
             </w:r>
@@ -914,34 +705,29 @@
       <w:tr>
         <w:tc>
           <w:tcPr>
-            <w:tcW w:w="0" w:type="auto"/>
-            <w:tcBorders>
-              <w:top w:val="single" w:sz="4" w:space="0" w:color="000000"/>
-              <w:left w:val="single" w:sz="4" w:space="0" w:color="000000"/>
-              <w:bottom w:val="single" w:sz="4" w:space="0" w:color="000000"/>
-              <w:right w:val="single" w:sz="4" w:space="0" w:color="000000"/>
-            </w:tcBorders>
-            <w:tcMar>
-              <w:top w:w="0" w:type="dxa"/>
-              <w:left w:w="108" w:type="dxa"/>
-              <w:bottom w:w="0" w:type="dxa"/>
-              <w:right w:w="108" w:type="dxa"/>
-            </w:tcMar>
-          </w:tcPr>
-          <w:p>
-            <w:pPr>
-              <w:spacing w:after="0"/>
-              <w:rPr>
-                <w:color w:val="000000"/>
-                <w:szCs w:val="26"/>
-              </w:rPr>
-            </w:pPr>
-            <w:r>
-              <w:rPr>
-                <w:color w:val="000000"/>
-                <w:szCs w:val="26"/>
-              </w:rPr>
-              <w:t>1.6.1</w:t>
+            <w:tcW w:w="736" w:type="dxa"/>
+            <w:tcBorders>
+              <w:top w:val="single" w:sz="4" w:space="0" w:color="000000"/>
+              <w:left w:val="single" w:sz="4" w:space="0" w:color="000000"/>
+              <w:bottom w:val="single" w:sz="4" w:space="0" w:color="000000"/>
+              <w:right w:val="single" w:sz="4" w:space="0" w:color="000000"/>
+            </w:tcBorders>
+            <w:tcMar>
+              <w:top w:w="0" w:type="dxa"/>
+              <w:left w:w="108" w:type="dxa"/>
+              <w:bottom w:w="0" w:type="dxa"/>
+              <w:right w:w="108" w:type="dxa"/>
+            </w:tcMar>
+          </w:tcPr>
+          <w:p>
+            <w:pPr>
+              <w:spacing w:after="0" w:line="276" w:lineRule="auto"/>
+              <w:rPr>
+                <w:color w:val="000000"/>
+              </w:rPr>
+            </w:pPr>
+            <w:r>
+              <w:t>6</w:t>
             </w:r>
           </w:p>
         </w:tc>
@@ -963,18 +749,28 @@
           </w:tcPr>
           <w:p>
             <w:pPr>
-              <w:spacing w:after="0"/>
-              <w:rPr>
-                <w:color w:val="000000"/>
-                <w:szCs w:val="26"/>
-              </w:rPr>
-            </w:pPr>
-            <w:r>
-              <w:rPr>
-                <w:color w:val="000000"/>
-                <w:szCs w:val="26"/>
-              </w:rPr>
-              <w:t>Các nguồn tài liệu khoá học Flutter</w:t>
+              <w:spacing w:after="0" w:line="276" w:lineRule="auto"/>
+              <w:rPr>
+                <w:color w:val="000000"/>
+              </w:rPr>
+            </w:pPr>
+            <w:r>
+              <w:t>Tìm hiểu c</w:t>
+            </w:r>
+            <w:r>
+              <w:rPr>
+                <w:color w:val="000000"/>
+              </w:rPr>
+              <w:t xml:space="preserve">ác nguồn tài liệu </w:t>
+            </w:r>
+            <w:r>
+              <w:t xml:space="preserve">khóa </w:t>
+            </w:r>
+            <w:r>
+              <w:rPr>
+                <w:color w:val="000000"/>
+              </w:rPr>
+              <w:t>học Flutter</w:t>
             </w:r>
           </w:p>
         </w:tc>
@@ -982,34 +778,29 @@
       <w:tr>
         <w:tc>
           <w:tcPr>
-            <w:tcW w:w="0" w:type="auto"/>
-            <w:tcBorders>
-              <w:top w:val="single" w:sz="4" w:space="0" w:color="000000"/>
-              <w:left w:val="single" w:sz="4" w:space="0" w:color="000000"/>
-              <w:bottom w:val="single" w:sz="4" w:space="0" w:color="000000"/>
-              <w:right w:val="single" w:sz="4" w:space="0" w:color="000000"/>
-            </w:tcBorders>
-            <w:tcMar>
-              <w:top w:w="0" w:type="dxa"/>
-              <w:left w:w="108" w:type="dxa"/>
-              <w:bottom w:w="0" w:type="dxa"/>
-              <w:right w:w="108" w:type="dxa"/>
-            </w:tcMar>
-          </w:tcPr>
-          <w:p>
-            <w:pPr>
-              <w:spacing w:after="0"/>
-              <w:rPr>
-                <w:color w:val="000000"/>
-                <w:szCs w:val="26"/>
-              </w:rPr>
-            </w:pPr>
-            <w:r>
-              <w:rPr>
-                <w:color w:val="000000"/>
-                <w:szCs w:val="26"/>
-              </w:rPr>
-              <w:t>1.6.2</w:t>
+            <w:tcW w:w="736" w:type="dxa"/>
+            <w:tcBorders>
+              <w:top w:val="single" w:sz="4" w:space="0" w:color="000000"/>
+              <w:left w:val="single" w:sz="4" w:space="0" w:color="000000"/>
+              <w:bottom w:val="single" w:sz="4" w:space="0" w:color="000000"/>
+              <w:right w:val="single" w:sz="4" w:space="0" w:color="000000"/>
+            </w:tcBorders>
+            <w:tcMar>
+              <w:top w:w="0" w:type="dxa"/>
+              <w:left w:w="108" w:type="dxa"/>
+              <w:bottom w:w="0" w:type="dxa"/>
+              <w:right w:w="108" w:type="dxa"/>
+            </w:tcMar>
+          </w:tcPr>
+          <w:p>
+            <w:pPr>
+              <w:spacing w:after="0" w:line="276" w:lineRule="auto"/>
+              <w:rPr>
+                <w:color w:val="000000"/>
+              </w:rPr>
+            </w:pPr>
+            <w:r>
+              <w:t>7</w:t>
             </w:r>
           </w:p>
         </w:tc>
@@ -1031,18 +822,19 @@
           </w:tcPr>
           <w:p>
             <w:pPr>
-              <w:spacing w:after="0"/>
-              <w:rPr>
-                <w:color w:val="000000"/>
-                <w:szCs w:val="26"/>
-              </w:rPr>
-            </w:pPr>
-            <w:r>
-              <w:rPr>
-                <w:color w:val="000000"/>
-                <w:szCs w:val="26"/>
-              </w:rPr>
-              <w:t>Các thông tin tuyển dụng Flutter</w:t>
+              <w:spacing w:after="0" w:line="276" w:lineRule="auto"/>
+              <w:rPr>
+                <w:color w:val="000000"/>
+              </w:rPr>
+            </w:pPr>
+            <w:r>
+              <w:t>Tìm hiểu c</w:t>
+            </w:r>
+            <w:r>
+              <w:rPr>
+                <w:color w:val="000000"/>
+              </w:rPr>
+              <w:t>ác thông tin tuyển dụng Flutter</w:t>
             </w:r>
           </w:p>
         </w:tc>
@@ -1050,34 +842,29 @@
       <w:tr>
         <w:tc>
           <w:tcPr>
-            <w:tcW w:w="0" w:type="auto"/>
-            <w:tcBorders>
-              <w:top w:val="single" w:sz="4" w:space="0" w:color="000000"/>
-              <w:left w:val="single" w:sz="4" w:space="0" w:color="000000"/>
-              <w:bottom w:val="single" w:sz="4" w:space="0" w:color="000000"/>
-              <w:right w:val="single" w:sz="4" w:space="0" w:color="000000"/>
-            </w:tcBorders>
-            <w:tcMar>
-              <w:top w:w="0" w:type="dxa"/>
-              <w:left w:w="108" w:type="dxa"/>
-              <w:bottom w:w="0" w:type="dxa"/>
-              <w:right w:w="108" w:type="dxa"/>
-            </w:tcMar>
-          </w:tcPr>
-          <w:p>
-            <w:pPr>
-              <w:spacing w:after="0"/>
-              <w:rPr>
-                <w:color w:val="000000"/>
-                <w:szCs w:val="26"/>
-              </w:rPr>
-            </w:pPr>
-            <w:r>
-              <w:rPr>
-                <w:color w:val="000000"/>
-                <w:szCs w:val="26"/>
-              </w:rPr>
-              <w:t>1.7.1</w:t>
+            <w:tcW w:w="736" w:type="dxa"/>
+            <w:tcBorders>
+              <w:top w:val="single" w:sz="4" w:space="0" w:color="000000"/>
+              <w:left w:val="single" w:sz="4" w:space="0" w:color="000000"/>
+              <w:bottom w:val="single" w:sz="4" w:space="0" w:color="000000"/>
+              <w:right w:val="single" w:sz="4" w:space="0" w:color="000000"/>
+            </w:tcBorders>
+            <w:tcMar>
+              <w:top w:w="0" w:type="dxa"/>
+              <w:left w:w="108" w:type="dxa"/>
+              <w:bottom w:w="0" w:type="dxa"/>
+              <w:right w:w="108" w:type="dxa"/>
+            </w:tcMar>
+          </w:tcPr>
+          <w:p>
+            <w:pPr>
+              <w:spacing w:after="0" w:line="276" w:lineRule="auto"/>
+              <w:rPr>
+                <w:color w:val="000000"/>
+              </w:rPr>
+            </w:pPr>
+            <w:r>
+              <w:t>8</w:t>
             </w:r>
           </w:p>
         </w:tc>
@@ -1099,18 +886,22 @@
           </w:tcPr>
           <w:p>
             <w:pPr>
-              <w:spacing w:after="0"/>
-              <w:rPr>
-                <w:color w:val="000000"/>
-                <w:szCs w:val="26"/>
-              </w:rPr>
-            </w:pPr>
-            <w:r>
-              <w:rPr>
-                <w:color w:val="000000"/>
-                <w:szCs w:val="26"/>
+              <w:spacing w:after="0" w:line="276" w:lineRule="auto"/>
+              <w:rPr>
+                <w:color w:val="000000"/>
+              </w:rPr>
+            </w:pPr>
+            <w:r>
+              <w:rPr>
+                <w:color w:val="000000"/>
               </w:rPr>
               <w:t>Cấu hình và cài đặt: Flutter SDK</w:t>
+            </w:r>
+            <w:r>
+              <w:rPr>
+                <w:color w:val="000000"/>
+              </w:rPr>
+              <w:t>, IDE Android Studio</w:t>
             </w:r>
           </w:p>
         </w:tc>
@@ -1118,34 +909,29 @@
       <w:tr>
         <w:tc>
           <w:tcPr>
-            <w:tcW w:w="0" w:type="auto"/>
-            <w:tcBorders>
-              <w:top w:val="single" w:sz="4" w:space="0" w:color="000000"/>
-              <w:left w:val="single" w:sz="4" w:space="0" w:color="000000"/>
-              <w:bottom w:val="single" w:sz="4" w:space="0" w:color="000000"/>
-              <w:right w:val="single" w:sz="4" w:space="0" w:color="000000"/>
-            </w:tcBorders>
-            <w:tcMar>
-              <w:top w:w="0" w:type="dxa"/>
-              <w:left w:w="108" w:type="dxa"/>
-              <w:bottom w:w="0" w:type="dxa"/>
-              <w:right w:w="108" w:type="dxa"/>
-            </w:tcMar>
-          </w:tcPr>
-          <w:p>
-            <w:pPr>
-              <w:spacing w:after="0"/>
-              <w:rPr>
-                <w:color w:val="000000"/>
-                <w:szCs w:val="26"/>
-              </w:rPr>
-            </w:pPr>
-            <w:r>
-              <w:rPr>
-                <w:color w:val="000000"/>
-                <w:szCs w:val="26"/>
-              </w:rPr>
-              <w:t>1.7.2</w:t>
+            <w:tcW w:w="736" w:type="dxa"/>
+            <w:tcBorders>
+              <w:top w:val="single" w:sz="4" w:space="0" w:color="000000"/>
+              <w:left w:val="single" w:sz="4" w:space="0" w:color="000000"/>
+              <w:bottom w:val="single" w:sz="4" w:space="0" w:color="000000"/>
+              <w:right w:val="single" w:sz="4" w:space="0" w:color="000000"/>
+            </w:tcBorders>
+            <w:tcMar>
+              <w:top w:w="0" w:type="dxa"/>
+              <w:left w:w="108" w:type="dxa"/>
+              <w:bottom w:w="0" w:type="dxa"/>
+              <w:right w:w="108" w:type="dxa"/>
+            </w:tcMar>
+          </w:tcPr>
+          <w:p>
+            <w:pPr>
+              <w:spacing w:after="0" w:line="276" w:lineRule="auto"/>
+              <w:rPr>
+                <w:color w:val="000000"/>
+              </w:rPr>
+            </w:pPr>
+            <w:r>
+              <w:t>9</w:t>
             </w:r>
           </w:p>
         </w:tc>
@@ -1167,18 +953,16 @@
           </w:tcPr>
           <w:p>
             <w:pPr>
-              <w:spacing w:after="0"/>
-              <w:rPr>
-                <w:color w:val="000000"/>
-                <w:szCs w:val="26"/>
-              </w:rPr>
-            </w:pPr>
-            <w:r>
-              <w:rPr>
-                <w:color w:val="000000"/>
-                <w:szCs w:val="26"/>
-              </w:rPr>
-              <w:t>Cấu hình và cài đặt: IDE Android Studio</w:t>
+              <w:spacing w:after="0" w:line="276" w:lineRule="auto"/>
+              <w:rPr>
+                <w:color w:val="000000"/>
+              </w:rPr>
+            </w:pPr>
+            <w:r>
+              <w:rPr>
+                <w:color w:val="000000"/>
+              </w:rPr>
+              <w:t>Khởi chạy chương trình Flutter đầu tiên</w:t>
             </w:r>
           </w:p>
         </w:tc>
@@ -1186,34 +970,29 @@
       <w:tr>
         <w:tc>
           <w:tcPr>
-            <w:tcW w:w="0" w:type="auto"/>
-            <w:tcBorders>
-              <w:top w:val="single" w:sz="4" w:space="0" w:color="000000"/>
-              <w:left w:val="single" w:sz="4" w:space="0" w:color="000000"/>
-              <w:bottom w:val="single" w:sz="4" w:space="0" w:color="000000"/>
-              <w:right w:val="single" w:sz="4" w:space="0" w:color="000000"/>
-            </w:tcBorders>
-            <w:tcMar>
-              <w:top w:w="0" w:type="dxa"/>
-              <w:left w:w="108" w:type="dxa"/>
-              <w:bottom w:w="0" w:type="dxa"/>
-              <w:right w:w="108" w:type="dxa"/>
-            </w:tcMar>
-          </w:tcPr>
-          <w:p>
-            <w:pPr>
-              <w:spacing w:after="0"/>
-              <w:rPr>
-                <w:color w:val="000000"/>
-                <w:szCs w:val="26"/>
-              </w:rPr>
-            </w:pPr>
-            <w:r>
-              <w:rPr>
-                <w:color w:val="000000"/>
-                <w:szCs w:val="26"/>
-              </w:rPr>
-              <w:t>1.7.3</w:t>
+            <w:tcW w:w="736" w:type="dxa"/>
+            <w:tcBorders>
+              <w:top w:val="single" w:sz="4" w:space="0" w:color="000000"/>
+              <w:left w:val="single" w:sz="4" w:space="0" w:color="000000"/>
+              <w:bottom w:val="single" w:sz="4" w:space="0" w:color="000000"/>
+              <w:right w:val="single" w:sz="4" w:space="0" w:color="000000"/>
+            </w:tcBorders>
+            <w:tcMar>
+              <w:top w:w="0" w:type="dxa"/>
+              <w:left w:w="108" w:type="dxa"/>
+              <w:bottom w:w="0" w:type="dxa"/>
+              <w:right w:w="108" w:type="dxa"/>
+            </w:tcMar>
+          </w:tcPr>
+          <w:p>
+            <w:pPr>
+              <w:spacing w:after="0" w:line="276" w:lineRule="auto"/>
+              <w:rPr>
+                <w:color w:val="000000"/>
+              </w:rPr>
+            </w:pPr>
+            <w:r>
+              <w:t>10</w:t>
             </w:r>
           </w:p>
         </w:tc>
@@ -1235,18 +1014,16 @@
           </w:tcPr>
           <w:p>
             <w:pPr>
-              <w:spacing w:after="0"/>
-              <w:rPr>
-                <w:color w:val="000000"/>
-                <w:szCs w:val="26"/>
-              </w:rPr>
-            </w:pPr>
-            <w:r>
-              <w:rPr>
-                <w:color w:val="000000"/>
-                <w:szCs w:val="26"/>
-              </w:rPr>
-              <w:t>Khởi chạy chương trình Flutter đầu tiên</w:t>
+              <w:spacing w:after="0" w:line="276" w:lineRule="auto"/>
+              <w:rPr>
+                <w:color w:val="000000"/>
+              </w:rPr>
+            </w:pPr>
+            <w:r>
+              <w:rPr>
+                <w:color w:val="000000"/>
+              </w:rPr>
+              <w:t>Tổng quan về Widgets và một số Widgets cần phải biết</w:t>
             </w:r>
           </w:p>
         </w:tc>
@@ -1254,34 +1031,29 @@
       <w:tr>
         <w:tc>
           <w:tcPr>
-            <w:tcW w:w="0" w:type="auto"/>
-            <w:tcBorders>
-              <w:top w:val="single" w:sz="4" w:space="0" w:color="000000"/>
-              <w:left w:val="single" w:sz="4" w:space="0" w:color="000000"/>
-              <w:bottom w:val="single" w:sz="4" w:space="0" w:color="000000"/>
-              <w:right w:val="single" w:sz="4" w:space="0" w:color="000000"/>
-            </w:tcBorders>
-            <w:tcMar>
-              <w:top w:w="0" w:type="dxa"/>
-              <w:left w:w="108" w:type="dxa"/>
-              <w:bottom w:w="0" w:type="dxa"/>
-              <w:right w:w="108" w:type="dxa"/>
-            </w:tcMar>
-          </w:tcPr>
-          <w:p>
-            <w:pPr>
-              <w:spacing w:after="0"/>
-              <w:rPr>
-                <w:color w:val="000000"/>
-                <w:szCs w:val="26"/>
-              </w:rPr>
-            </w:pPr>
-            <w:r>
-              <w:rPr>
-                <w:color w:val="000000"/>
-                <w:szCs w:val="26"/>
-              </w:rPr>
-              <w:t>2.1.1</w:t>
+            <w:tcW w:w="736" w:type="dxa"/>
+            <w:tcBorders>
+              <w:top w:val="single" w:sz="4" w:space="0" w:color="000000"/>
+              <w:left w:val="single" w:sz="4" w:space="0" w:color="000000"/>
+              <w:bottom w:val="single" w:sz="4" w:space="0" w:color="000000"/>
+              <w:right w:val="single" w:sz="4" w:space="0" w:color="000000"/>
+            </w:tcBorders>
+            <w:tcMar>
+              <w:top w:w="0" w:type="dxa"/>
+              <w:left w:w="108" w:type="dxa"/>
+              <w:bottom w:w="0" w:type="dxa"/>
+              <w:right w:w="108" w:type="dxa"/>
+            </w:tcMar>
+          </w:tcPr>
+          <w:p>
+            <w:pPr>
+              <w:spacing w:after="0" w:line="276" w:lineRule="auto"/>
+              <w:rPr>
+                <w:color w:val="000000"/>
+              </w:rPr>
+            </w:pPr>
+            <w:r>
+              <w:t>11</w:t>
             </w:r>
           </w:p>
         </w:tc>
@@ -1303,18 +1075,22 @@
           </w:tcPr>
           <w:p>
             <w:pPr>
-              <w:spacing w:after="0"/>
-              <w:rPr>
-                <w:color w:val="000000"/>
-                <w:szCs w:val="26"/>
-              </w:rPr>
-            </w:pPr>
-            <w:r>
-              <w:rPr>
-                <w:color w:val="000000"/>
-                <w:szCs w:val="26"/>
-              </w:rPr>
-              <w:t>Tổng quan về Widgets và một số Widgets cần phải biết</w:t>
+              <w:spacing w:after="0" w:line="276" w:lineRule="auto"/>
+              <w:rPr>
+                <w:color w:val="000000"/>
+              </w:rPr>
+            </w:pPr>
+            <w:r>
+              <w:t xml:space="preserve">Tìm hiểu về </w:t>
+            </w:r>
+            <w:r>
+              <w:rPr>
+                <w:color w:val="000000"/>
+              </w:rPr>
+              <w:t xml:space="preserve">Bố cục giao diện (Layout) </w:t>
+            </w:r>
+            <w:r>
+              <w:t>trong Flutter</w:t>
             </w:r>
           </w:p>
         </w:tc>
@@ -1322,34 +1098,32 @@
       <w:tr>
         <w:tc>
           <w:tcPr>
-            <w:tcW w:w="0" w:type="auto"/>
-            <w:tcBorders>
-              <w:top w:val="single" w:sz="4" w:space="0" w:color="000000"/>
-              <w:left w:val="single" w:sz="4" w:space="0" w:color="000000"/>
-              <w:bottom w:val="single" w:sz="4" w:space="0" w:color="000000"/>
-              <w:right w:val="single" w:sz="4" w:space="0" w:color="000000"/>
-            </w:tcBorders>
-            <w:tcMar>
-              <w:top w:w="0" w:type="dxa"/>
-              <w:left w:w="108" w:type="dxa"/>
-              <w:bottom w:w="0" w:type="dxa"/>
-              <w:right w:w="108" w:type="dxa"/>
-            </w:tcMar>
-          </w:tcPr>
-          <w:p>
-            <w:pPr>
-              <w:spacing w:after="0"/>
-              <w:rPr>
-                <w:color w:val="000000"/>
-                <w:szCs w:val="26"/>
-              </w:rPr>
-            </w:pPr>
-            <w:r>
-              <w:rPr>
-                <w:color w:val="000000"/>
-                <w:szCs w:val="26"/>
-              </w:rPr>
-              <w:t>2.1.2</w:t>
+            <w:tcW w:w="736" w:type="dxa"/>
+            <w:tcBorders>
+              <w:top w:val="single" w:sz="4" w:space="0" w:color="000000"/>
+              <w:left w:val="single" w:sz="4" w:space="0" w:color="000000"/>
+              <w:bottom w:val="single" w:sz="4" w:space="0" w:color="000000"/>
+              <w:right w:val="single" w:sz="4" w:space="0" w:color="000000"/>
+            </w:tcBorders>
+            <w:tcMar>
+              <w:top w:w="0" w:type="dxa"/>
+              <w:left w:w="108" w:type="dxa"/>
+              <w:bottom w:w="0" w:type="dxa"/>
+              <w:right w:w="108" w:type="dxa"/>
+            </w:tcMar>
+          </w:tcPr>
+          <w:p>
+            <w:pPr>
+              <w:spacing w:after="0" w:line="276" w:lineRule="auto"/>
+              <w:rPr>
+                <w:color w:val="000000"/>
+              </w:rPr>
+            </w:pPr>
+            <w:r>
+              <w:t>1</w:t>
+            </w:r>
+            <w:r>
+              <w:t>2</w:t>
             </w:r>
           </w:p>
         </w:tc>
@@ -1371,18 +1145,22 @@
           </w:tcPr>
           <w:p>
             <w:pPr>
-              <w:spacing w:after="0"/>
-              <w:rPr>
-                <w:color w:val="000000"/>
-                <w:szCs w:val="26"/>
-              </w:rPr>
-            </w:pPr>
-            <w:r>
-              <w:rPr>
-                <w:color w:val="000000"/>
-                <w:szCs w:val="26"/>
-              </w:rPr>
-              <w:t>Bố cục giao diện (Layout)</w:t>
+              <w:spacing w:after="0" w:line="276" w:lineRule="auto"/>
+              <w:rPr>
+                <w:color w:val="000000"/>
+              </w:rPr>
+            </w:pPr>
+            <w:r>
+              <w:t xml:space="preserve">Tìm hiểu về </w:t>
+            </w:r>
+            <w:r>
+              <w:rPr>
+                <w:color w:val="000000"/>
+              </w:rPr>
+              <w:t>Cử chỉ giao diện (Gestures) trong F</w:t>
+            </w:r>
+            <w:r>
+              <w:t>lutter</w:t>
             </w:r>
           </w:p>
         </w:tc>
@@ -1390,34 +1168,32 @@
       <w:tr>
         <w:tc>
           <w:tcPr>
-            <w:tcW w:w="0" w:type="auto"/>
-            <w:tcBorders>
-              <w:top w:val="single" w:sz="4" w:space="0" w:color="000000"/>
-              <w:left w:val="single" w:sz="4" w:space="0" w:color="000000"/>
-              <w:bottom w:val="single" w:sz="4" w:space="0" w:color="000000"/>
-              <w:right w:val="single" w:sz="4" w:space="0" w:color="000000"/>
-            </w:tcBorders>
-            <w:tcMar>
-              <w:top w:w="0" w:type="dxa"/>
-              <w:left w:w="108" w:type="dxa"/>
-              <w:bottom w:w="0" w:type="dxa"/>
-              <w:right w:w="108" w:type="dxa"/>
-            </w:tcMar>
-          </w:tcPr>
-          <w:p>
-            <w:pPr>
-              <w:spacing w:after="0"/>
-              <w:rPr>
-                <w:color w:val="000000"/>
-                <w:szCs w:val="26"/>
-              </w:rPr>
-            </w:pPr>
-            <w:r>
-              <w:rPr>
-                <w:color w:val="000000"/>
-                <w:szCs w:val="26"/>
-              </w:rPr>
-              <w:t>2.1.3</w:t>
+            <w:tcW w:w="736" w:type="dxa"/>
+            <w:tcBorders>
+              <w:top w:val="single" w:sz="4" w:space="0" w:color="000000"/>
+              <w:left w:val="single" w:sz="4" w:space="0" w:color="000000"/>
+              <w:bottom w:val="single" w:sz="4" w:space="0" w:color="000000"/>
+              <w:right w:val="single" w:sz="4" w:space="0" w:color="000000"/>
+            </w:tcBorders>
+            <w:tcMar>
+              <w:top w:w="0" w:type="dxa"/>
+              <w:left w:w="108" w:type="dxa"/>
+              <w:bottom w:w="0" w:type="dxa"/>
+              <w:right w:w="108" w:type="dxa"/>
+            </w:tcMar>
+          </w:tcPr>
+          <w:p>
+            <w:pPr>
+              <w:spacing w:after="0" w:line="276" w:lineRule="auto"/>
+              <w:rPr>
+                <w:color w:val="000000"/>
+              </w:rPr>
+            </w:pPr>
+            <w:r>
+              <w:t>1</w:t>
+            </w:r>
+            <w:r>
+              <w:t>3</w:t>
             </w:r>
           </w:p>
         </w:tc>
@@ -1439,18 +1215,22 @@
           </w:tcPr>
           <w:p>
             <w:pPr>
-              <w:spacing w:after="0"/>
-              <w:rPr>
-                <w:color w:val="000000"/>
-                <w:szCs w:val="26"/>
-              </w:rPr>
-            </w:pPr>
-            <w:r>
-              <w:rPr>
-                <w:color w:val="000000"/>
-                <w:szCs w:val="26"/>
-              </w:rPr>
-              <w:t>Cử chỉ giao diện (Gestures)</w:t>
+              <w:spacing w:after="0" w:line="276" w:lineRule="auto"/>
+              <w:rPr>
+                <w:color w:val="000000"/>
+              </w:rPr>
+            </w:pPr>
+            <w:r>
+              <w:t xml:space="preserve">Tìm hiểu về </w:t>
+            </w:r>
+            <w:r>
+              <w:rPr>
+                <w:color w:val="000000"/>
+              </w:rPr>
+              <w:t xml:space="preserve">Quản lý trạng thái (State) </w:t>
+            </w:r>
+            <w:r>
+              <w:t>trong Flutter</w:t>
             </w:r>
           </w:p>
         </w:tc>
@@ -1458,34 +1238,32 @@
       <w:tr>
         <w:tc>
           <w:tcPr>
-            <w:tcW w:w="0" w:type="auto"/>
-            <w:tcBorders>
-              <w:top w:val="single" w:sz="4" w:space="0" w:color="000000"/>
-              <w:left w:val="single" w:sz="4" w:space="0" w:color="000000"/>
-              <w:bottom w:val="single" w:sz="4" w:space="0" w:color="000000"/>
-              <w:right w:val="single" w:sz="4" w:space="0" w:color="000000"/>
-            </w:tcBorders>
-            <w:tcMar>
-              <w:top w:w="0" w:type="dxa"/>
-              <w:left w:w="108" w:type="dxa"/>
-              <w:bottom w:w="0" w:type="dxa"/>
-              <w:right w:w="108" w:type="dxa"/>
-            </w:tcMar>
-          </w:tcPr>
-          <w:p>
-            <w:pPr>
-              <w:spacing w:after="0"/>
-              <w:rPr>
-                <w:color w:val="000000"/>
-                <w:szCs w:val="26"/>
-              </w:rPr>
-            </w:pPr>
-            <w:r>
-              <w:rPr>
-                <w:color w:val="000000"/>
-                <w:szCs w:val="26"/>
-              </w:rPr>
-              <w:t>2.1.4</w:t>
+            <w:tcW w:w="736" w:type="dxa"/>
+            <w:tcBorders>
+              <w:top w:val="single" w:sz="4" w:space="0" w:color="000000"/>
+              <w:left w:val="single" w:sz="4" w:space="0" w:color="000000"/>
+              <w:bottom w:val="single" w:sz="4" w:space="0" w:color="000000"/>
+              <w:right w:val="single" w:sz="4" w:space="0" w:color="000000"/>
+            </w:tcBorders>
+            <w:tcMar>
+              <w:top w:w="0" w:type="dxa"/>
+              <w:left w:w="108" w:type="dxa"/>
+              <w:bottom w:w="0" w:type="dxa"/>
+              <w:right w:w="108" w:type="dxa"/>
+            </w:tcMar>
+          </w:tcPr>
+          <w:p>
+            <w:pPr>
+              <w:spacing w:after="0" w:line="276" w:lineRule="auto"/>
+              <w:rPr>
+                <w:color w:val="000000"/>
+              </w:rPr>
+            </w:pPr>
+            <w:r>
+              <w:t>1</w:t>
+            </w:r>
+            <w:r>
+              <w:t>4</w:t>
             </w:r>
           </w:p>
         </w:tc>
@@ -1507,18 +1285,22 @@
           </w:tcPr>
           <w:p>
             <w:pPr>
-              <w:spacing w:after="0"/>
-              <w:rPr>
-                <w:color w:val="000000"/>
-                <w:szCs w:val="26"/>
-              </w:rPr>
-            </w:pPr>
-            <w:r>
-              <w:rPr>
-                <w:color w:val="000000"/>
-                <w:szCs w:val="26"/>
-              </w:rPr>
-              <w:t>Quản lý trạng thái (State)</w:t>
+              <w:spacing w:after="0" w:line="276" w:lineRule="auto"/>
+              <w:rPr>
+                <w:color w:val="000000"/>
+              </w:rPr>
+            </w:pPr>
+            <w:r>
+              <w:t xml:space="preserve">Tìm hiểu về </w:t>
+            </w:r>
+            <w:r>
+              <w:rPr>
+                <w:color w:val="000000"/>
+              </w:rPr>
+              <w:t>Điều hướng màn hình trong Flutt</w:t>
+            </w:r>
+            <w:r>
+              <w:t>er</w:t>
             </w:r>
           </w:p>
         </w:tc>
@@ -1526,34 +1308,32 @@
       <w:tr>
         <w:tc>
           <w:tcPr>
-            <w:tcW w:w="0" w:type="auto"/>
-            <w:tcBorders>
-              <w:top w:val="single" w:sz="4" w:space="0" w:color="000000"/>
-              <w:left w:val="single" w:sz="4" w:space="0" w:color="000000"/>
-              <w:bottom w:val="single" w:sz="4" w:space="0" w:color="000000"/>
-              <w:right w:val="single" w:sz="4" w:space="0" w:color="000000"/>
-            </w:tcBorders>
-            <w:tcMar>
-              <w:top w:w="0" w:type="dxa"/>
-              <w:left w:w="108" w:type="dxa"/>
-              <w:bottom w:w="0" w:type="dxa"/>
-              <w:right w:w="108" w:type="dxa"/>
-            </w:tcMar>
-          </w:tcPr>
-          <w:p>
-            <w:pPr>
-              <w:spacing w:after="0"/>
-              <w:rPr>
-                <w:color w:val="000000"/>
-                <w:szCs w:val="26"/>
-              </w:rPr>
-            </w:pPr>
-            <w:r>
-              <w:rPr>
-                <w:color w:val="000000"/>
-                <w:szCs w:val="26"/>
-              </w:rPr>
-              <w:t>2.1.5</w:t>
+            <w:tcW w:w="736" w:type="dxa"/>
+            <w:tcBorders>
+              <w:top w:val="single" w:sz="4" w:space="0" w:color="000000"/>
+              <w:left w:val="single" w:sz="4" w:space="0" w:color="000000"/>
+              <w:bottom w:val="single" w:sz="4" w:space="0" w:color="000000"/>
+              <w:right w:val="single" w:sz="4" w:space="0" w:color="000000"/>
+            </w:tcBorders>
+            <w:tcMar>
+              <w:top w:w="0" w:type="dxa"/>
+              <w:left w:w="108" w:type="dxa"/>
+              <w:bottom w:w="0" w:type="dxa"/>
+              <w:right w:w="108" w:type="dxa"/>
+            </w:tcMar>
+          </w:tcPr>
+          <w:p>
+            <w:pPr>
+              <w:spacing w:after="0" w:line="276" w:lineRule="auto"/>
+              <w:rPr>
+                <w:color w:val="000000"/>
+              </w:rPr>
+            </w:pPr>
+            <w:r>
+              <w:t>1</w:t>
+            </w:r>
+            <w:r>
+              <w:t>5</w:t>
             </w:r>
           </w:p>
         </w:tc>
@@ -1575,103 +1355,45 @@
           </w:tcPr>
           <w:p>
             <w:pPr>
-              <w:spacing w:after="0"/>
-              <w:rPr>
-                <w:color w:val="000000"/>
-                <w:szCs w:val="26"/>
-              </w:rPr>
-            </w:pPr>
-            <w:r>
-              <w:rPr>
-                <w:color w:val="000000"/>
-                <w:szCs w:val="26"/>
-              </w:rPr>
-              <w:t>Điều hướng màn hình</w:t>
-            </w:r>
-          </w:p>
-        </w:tc>
-      </w:tr>
-      <w:tr>
-        <w:tc>
-          <w:tcPr>
-            <w:tcW w:w="0" w:type="auto"/>
-            <w:tcBorders>
-              <w:top w:val="single" w:sz="4" w:space="0" w:color="000000"/>
-              <w:left w:val="single" w:sz="4" w:space="0" w:color="000000"/>
-              <w:bottom w:val="single" w:sz="4" w:space="0" w:color="000000"/>
-              <w:right w:val="single" w:sz="4" w:space="0" w:color="000000"/>
-            </w:tcBorders>
-            <w:tcMar>
-              <w:top w:w="0" w:type="dxa"/>
-              <w:left w:w="108" w:type="dxa"/>
-              <w:bottom w:w="0" w:type="dxa"/>
-              <w:right w:w="108" w:type="dxa"/>
-            </w:tcMar>
-          </w:tcPr>
-          <w:p>
-            <w:pPr>
-              <w:spacing w:after="0"/>
-              <w:rPr>
-                <w:color w:val="000000"/>
-                <w:szCs w:val="26"/>
-              </w:rPr>
-            </w:pPr>
-            <w:r>
-              <w:rPr>
-                <w:color w:val="000000"/>
-                <w:szCs w:val="26"/>
-              </w:rPr>
-              <w:t>3.4</w:t>
-            </w:r>
-          </w:p>
-        </w:tc>
-        <w:tc>
-          <w:tcPr>
-            <w:tcW w:w="9002" w:type="dxa"/>
-            <w:tcBorders>
-              <w:top w:val="single" w:sz="4" w:space="0" w:color="000000"/>
-              <w:left w:val="single" w:sz="4" w:space="0" w:color="000000"/>
-              <w:bottom w:val="single" w:sz="4" w:space="0" w:color="000000"/>
-              <w:right w:val="single" w:sz="4" w:space="0" w:color="000000"/>
-            </w:tcBorders>
-            <w:tcMar>
-              <w:top w:w="0" w:type="dxa"/>
-              <w:left w:w="108" w:type="dxa"/>
-              <w:bottom w:w="0" w:type="dxa"/>
-              <w:right w:w="108" w:type="dxa"/>
-            </w:tcMar>
-          </w:tcPr>
-          <w:p>
-            <w:pPr>
-              <w:spacing w:after="0"/>
-              <w:rPr>
-                <w:color w:val="000000"/>
-                <w:szCs w:val="26"/>
-              </w:rPr>
-            </w:pPr>
-            <w:r>
-              <w:rPr>
-                <w:color w:val="000000"/>
-                <w:szCs w:val="26"/>
-              </w:rPr>
-              <w:t>Xây dựng chương trình tính toán chỉ số BMI (BMI Calculator</w:t>
+              <w:spacing w:after="0" w:line="276" w:lineRule="auto"/>
+              <w:rPr>
+                <w:color w:val="000000"/>
+              </w:rPr>
+            </w:pPr>
+            <w:r>
+              <w:rPr>
+                <w:color w:val="000000"/>
+              </w:rPr>
+              <w:t>Xây dựng chương trình Flutt</w:t>
+            </w:r>
+            <w:r>
+              <w:t>er cơ bản:</w:t>
+            </w:r>
+            <w:r>
+              <w:rPr>
+                <w:color w:val="000000"/>
+              </w:rPr>
+              <w:t xml:space="preserve"> </w:t>
+            </w:r>
+            <w:r>
+              <w:t>Ứng dụng t</w:t>
+            </w:r>
+            <w:r>
+              <w:rPr>
+                <w:color w:val="000000"/>
+              </w:rPr>
+              <w:t>ính toán chỉ số BMI (BMI Calculator)</w:t>
             </w:r>
           </w:p>
         </w:tc>
       </w:tr>
     </w:tbl>
-    <w:p>
-      <w:pPr>
-        <w:rPr>
-          <w:szCs w:val="26"/>
-        </w:rPr>
-      </w:pPr>
-    </w:p>
+    <w:p/>
     <w:sectPr>
       <w:pgSz w:w="12240" w:h="15840"/>
       <w:pgMar w:top="1440" w:right="1440" w:bottom="1440" w:left="1440" w:header="720" w:footer="720" w:gutter="0"/>
+      <w:pgNumType w:start="1"/>
       <w:cols w:space="720"/>
-      <w:docGrid w:linePitch="360"/>
     </w:sectPr>
   </w:body>
 </w:document>
@@ -1682,17 +1404,15 @@
   <w:docDefaults>
     <w:rPrDefault>
       <w:rPr>
-        <w:rFonts w:asciiTheme="minorHAnsi" w:eastAsiaTheme="minorHAnsi" w:hAnsiTheme="minorHAnsi" w:cstheme="minorBidi"/>
-        <w:kern w:val="2"/>
-        <w:sz w:val="22"/>
-        <w:szCs w:val="28"/>
-        <w:lang w:val="en-US" w:eastAsia="en-US" w:bidi="th-TH"/>
-        <w14:ligatures w14:val="standardContextual"/>
+        <w:rFonts w:ascii="Times New Roman" w:eastAsia="Times New Roman" w:hAnsi="Times New Roman" w:cs="Times New Roman"/>
+        <w:sz w:val="26"/>
+        <w:szCs w:val="26"/>
+        <w:lang w:val="en-US" w:eastAsia="en-US" w:bidi="ar-SA"/>
       </w:rPr>
     </w:rPrDefault>
     <w:pPrDefault>
       <w:pPr>
-        <w:spacing w:after="160" w:line="259" w:lineRule="auto"/>
+        <w:spacing w:before="80" w:after="80"/>
       </w:pPr>
     </w:pPrDefault>
   </w:docDefaults>
@@ -2078,16 +1798,26 @@
     <w:name w:val="Normal"/>
     <w:qFormat/>
     <w:rsid w:val="00FB6B8D"/>
+    <w:rPr>
+      <w:szCs w:val="24"/>
+    </w:rPr>
+  </w:style>
+  <w:style w:type="paragraph" w:styleId="Heading1">
+    <w:name w:val="heading 1"/>
+    <w:basedOn w:val="Normal"/>
+    <w:next w:val="Normal"/>
+    <w:uiPriority w:val="9"/>
+    <w:qFormat/>
     <w:pPr>
-      <w:spacing w:before="80" w:after="80" w:line="240" w:lineRule="auto"/>
+      <w:keepNext/>
+      <w:keepLines/>
+      <w:spacing w:before="480" w:after="120"/>
+      <w:outlineLvl w:val="0"/>
     </w:pPr>
     <w:rPr>
-      <w:rFonts w:ascii="Times New Roman" w:eastAsia="Times New Roman" w:hAnsi="Times New Roman" w:cs="Times New Roman"/>
-      <w:kern w:val="0"/>
-      <w:sz w:val="26"/>
-      <w:szCs w:val="24"/>
-      <w:lang w:bidi="ar-SA"/>
-      <w14:ligatures w14:val="none"/>
+      <w:b/>
+      <w:sz w:val="48"/>
+      <w:szCs w:val="48"/>
     </w:rPr>
   </w:style>
   <w:style w:type="paragraph" w:styleId="Heading2">
@@ -2096,6 +1826,7 @@
     <w:next w:val="Normal"/>
     <w:link w:val="Heading2Char"/>
     <w:uiPriority w:val="9"/>
+    <w:semiHidden/>
     <w:unhideWhenUsed/>
     <w:qFormat/>
     <w:rsid w:val="002A2ACA"/>
@@ -2108,6 +1839,85 @@
     <w:rPr>
       <w:b/>
       <w:szCs w:val="36"/>
+    </w:rPr>
+  </w:style>
+  <w:style w:type="paragraph" w:styleId="Heading3">
+    <w:name w:val="heading 3"/>
+    <w:basedOn w:val="Normal"/>
+    <w:next w:val="Normal"/>
+    <w:uiPriority w:val="9"/>
+    <w:semiHidden/>
+    <w:unhideWhenUsed/>
+    <w:qFormat/>
+    <w:pPr>
+      <w:keepNext/>
+      <w:keepLines/>
+      <w:spacing w:before="280"/>
+      <w:outlineLvl w:val="2"/>
+    </w:pPr>
+    <w:rPr>
+      <w:b/>
+      <w:sz w:val="28"/>
+      <w:szCs w:val="28"/>
+    </w:rPr>
+  </w:style>
+  <w:style w:type="paragraph" w:styleId="Heading4">
+    <w:name w:val="heading 4"/>
+    <w:basedOn w:val="Normal"/>
+    <w:next w:val="Normal"/>
+    <w:uiPriority w:val="9"/>
+    <w:semiHidden/>
+    <w:unhideWhenUsed/>
+    <w:qFormat/>
+    <w:pPr>
+      <w:keepNext/>
+      <w:keepLines/>
+      <w:spacing w:before="240" w:after="40"/>
+      <w:outlineLvl w:val="3"/>
+    </w:pPr>
+    <w:rPr>
+      <w:b/>
+      <w:sz w:val="24"/>
+    </w:rPr>
+  </w:style>
+  <w:style w:type="paragraph" w:styleId="Heading5">
+    <w:name w:val="heading 5"/>
+    <w:basedOn w:val="Normal"/>
+    <w:next w:val="Normal"/>
+    <w:uiPriority w:val="9"/>
+    <w:semiHidden/>
+    <w:unhideWhenUsed/>
+    <w:qFormat/>
+    <w:pPr>
+      <w:keepNext/>
+      <w:keepLines/>
+      <w:spacing w:before="220" w:after="40"/>
+      <w:outlineLvl w:val="4"/>
+    </w:pPr>
+    <w:rPr>
+      <w:b/>
+      <w:sz w:val="22"/>
+      <w:szCs w:val="22"/>
+    </w:rPr>
+  </w:style>
+  <w:style w:type="paragraph" w:styleId="Heading6">
+    <w:name w:val="heading 6"/>
+    <w:basedOn w:val="Normal"/>
+    <w:next w:val="Normal"/>
+    <w:uiPriority w:val="9"/>
+    <w:semiHidden/>
+    <w:unhideWhenUsed/>
+    <w:qFormat/>
+    <w:pPr>
+      <w:keepNext/>
+      <w:keepLines/>
+      <w:spacing w:before="200" w:after="40"/>
+      <w:outlineLvl w:val="5"/>
+    </w:pPr>
+    <w:rPr>
+      <w:b/>
+      <w:sz w:val="20"/>
+      <w:szCs w:val="20"/>
     </w:rPr>
   </w:style>
   <w:style w:type="character" w:default="1" w:styleId="DefaultParagraphFont">
@@ -2137,13 +1947,30 @@
     <w:semiHidden/>
     <w:unhideWhenUsed/>
   </w:style>
+  <w:style w:type="paragraph" w:styleId="Title">
+    <w:name w:val="Title"/>
+    <w:basedOn w:val="Normal"/>
+    <w:next w:val="Normal"/>
+    <w:uiPriority w:val="10"/>
+    <w:qFormat/>
+    <w:pPr>
+      <w:keepNext/>
+      <w:keepLines/>
+      <w:spacing w:before="480" w:after="120"/>
+    </w:pPr>
+    <w:rPr>
+      <w:b/>
+      <w:sz w:val="72"/>
+      <w:szCs w:val="72"/>
+    </w:rPr>
+  </w:style>
   <w:style w:type="table" w:styleId="TableGrid">
     <w:name w:val="Table Grid"/>
     <w:basedOn w:val="TableNormal"/>
     <w:uiPriority w:val="39"/>
     <w:rsid w:val="00FB6B8D"/>
     <w:pPr>
-      <w:spacing w:after="0" w:line="240" w:lineRule="auto"/>
+      <w:spacing w:after="0"/>
     </w:pPr>
     <w:tblPr>
       <w:tblBorders>
@@ -2183,8 +2010,52 @@
       <w:sz w:val="26"/>
       <w:szCs w:val="36"/>
       <w:lang w:bidi="ar-SA"/>
-      <w14:ligatures w14:val="none"/>
     </w:rPr>
+  </w:style>
+  <w:style w:type="paragraph" w:styleId="Subtitle">
+    <w:name w:val="Subtitle"/>
+    <w:basedOn w:val="Normal"/>
+    <w:next w:val="Normal"/>
+    <w:uiPriority w:val="11"/>
+    <w:qFormat/>
+    <w:pPr>
+      <w:keepNext/>
+      <w:keepLines/>
+      <w:spacing w:before="360"/>
+    </w:pPr>
+    <w:rPr>
+      <w:rFonts w:ascii="Georgia" w:eastAsia="Georgia" w:hAnsi="Georgia" w:cs="Georgia"/>
+      <w:i/>
+      <w:color w:val="666666"/>
+      <w:sz w:val="48"/>
+      <w:szCs w:val="48"/>
+    </w:rPr>
+  </w:style>
+  <w:style w:type="table" w:customStyle="1" w:styleId="a">
+    <w:basedOn w:val="TableNormal"/>
+    <w:tblPr>
+      <w:tblStyleRowBandSize w:val="1"/>
+      <w:tblStyleColBandSize w:val="1"/>
+      <w:tblCellMar>
+        <w:top w:w="15" w:type="dxa"/>
+        <w:left w:w="15" w:type="dxa"/>
+        <w:bottom w:w="15" w:type="dxa"/>
+        <w:right w:w="15" w:type="dxa"/>
+      </w:tblCellMar>
+    </w:tblPr>
+  </w:style>
+  <w:style w:type="table" w:customStyle="1" w:styleId="a0">
+    <w:basedOn w:val="TableNormal"/>
+    <w:tblPr>
+      <w:tblStyleRowBandSize w:val="1"/>
+      <w:tblStyleColBandSize w:val="1"/>
+      <w:tblCellMar>
+        <w:top w:w="15" w:type="dxa"/>
+        <w:left w:w="15" w:type="dxa"/>
+        <w:bottom w:w="15" w:type="dxa"/>
+        <w:right w:w="15" w:type="dxa"/>
+      </w:tblCellMar>
+    </w:tblPr>
   </w:style>
 </w:styles>
 </file>
@@ -2482,4 +2353,19 @@
     </a:ext>
   </a:extLst>
 </a:theme>
+</file>
+
+<file path=customXml/item1.xml><?xml version="1.0" encoding="utf-8"?>
+<go:gDocsCustomXmlDataStorage xmlns:go="http://customooxmlschemas.google.com/" xmlns:r="http://schemas.openxmlformats.org/officeDocument/2006/relationships" uri="GoogleDocsCustomDataVersion2">
+  <go:docsCustomData xmlns:go="http://customooxmlschemas.google.com/" roundtripDataSignature="AMtx7mhgDvKsoDETd1GBKFFzExkkOYoRsQ==">CgMxLjA4AHIhMXBqV2QzbndsYTR4ZTFfRGV2VGZYd014LVpTT1lid1Vm</go:docsCustomData>
+</go:gDocsCustomXmlDataStorage>
+</file>
+
+<file path=customXml/itemProps1.xml><?xml version="1.0" encoding="utf-8"?>
+<ds:datastoreItem xmlns:ds="http://schemas.openxmlformats.org/officeDocument/2006/customXml" ds:itemID="{11111111-1234-1234-1234-123412341234}">
+  <ds:schemaRefs>
+    <ds:schemaRef ds:uri="http://customooxmlschemas.google.com/"/>
+    <ds:schemaRef ds:uri="http://schemas.openxmlformats.org/officeDocument/2006/relationships"/>
+  </ds:schemaRefs>
+</ds:datastoreItem>
 </file>
</xml_diff>

<commit_message>
update lại tiểu tiết
</commit_message>
<xml_diff>
--- a/documents/Nhóm17-3120410297-TrầnNguyênLộc.docx
+++ b/documents/Nhóm17-3120410297-TrầnNguyênLộc.docx
@@ -5,13 +5,6 @@
     <w:p>
       <w:pPr>
         <w:widowControl w:val="0"/>
-        <w:pBdr>
-          <w:top w:val="nil"/>
-          <w:left w:val="nil"/>
-          <w:bottom w:val="nil"/>
-          <w:right w:val="nil"/>
-          <w:between w:val="nil"/>
-        </w:pBdr>
         <w:spacing w:before="0" w:after="0" w:line="276" w:lineRule="auto"/>
         <w:rPr>
           <w:rFonts w:ascii="Arial" w:eastAsia="Arial" w:hAnsi="Arial" w:cs="Arial"/>
@@ -23,26 +16,20 @@
     </w:p>
     <w:tbl>
       <w:tblPr>
-        <w:tblStyle w:val="a"/>
-        <w:tblW w:w="9576" w:type="dxa"/>
+        <w:tblW w:w="10185" w:type="dxa"/>
         <w:tblInd w:w="-108" w:type="dxa"/>
         <w:tblLayout w:type="fixed"/>
         <w:tblLook w:val="0400" w:firstRow="0" w:lastRow="0" w:firstColumn="0" w:lastColumn="0" w:noHBand="0" w:noVBand="1"/>
       </w:tblPr>
       <w:tblGrid>
-        <w:gridCol w:w="4126"/>
-        <w:gridCol w:w="5450"/>
+        <w:gridCol w:w="4517"/>
+        <w:gridCol w:w="5668"/>
       </w:tblGrid>
       <w:tr>
         <w:tc>
           <w:tcPr>
-            <w:tcW w:w="4126" w:type="dxa"/>
-            <w:tcMar>
-              <w:top w:w="0" w:type="dxa"/>
-              <w:left w:w="108" w:type="dxa"/>
-              <w:bottom w:w="0" w:type="dxa"/>
-              <w:right w:w="108" w:type="dxa"/>
-            </w:tcMar>
+            <w:tcW w:w="4518" w:type="dxa"/>
+            <w:hideMark/>
           </w:tcPr>
           <w:p>
             <w:pPr>
@@ -79,13 +66,8 @@
         </w:tc>
         <w:tc>
           <w:tcPr>
-            <w:tcW w:w="5450" w:type="dxa"/>
-            <w:tcMar>
-              <w:top w:w="0" w:type="dxa"/>
-              <w:left w:w="108" w:type="dxa"/>
-              <w:bottom w:w="0" w:type="dxa"/>
-              <w:right w:w="108" w:type="dxa"/>
-            </w:tcMar>
+            <w:tcW w:w="5670" w:type="dxa"/>
+            <w:hideMark/>
           </w:tcPr>
           <w:p>
             <w:pPr>

</xml_diff>